<commit_message>
remove cprog lab doc && add tads lab doc && upd report
</commit_message>
<xml_diff>
--- a/lab_02/docs/TaDS_lab02_Knyazev_IU733B.docx
+++ b/lab_02/docs/TaDS_lab02_Knyazev_IU733B.docx
@@ -55,9 +55,7 @@
               </w:rPr>
             </w:pPr>
             <w:r>
-              <w:rPr>
-                <w:lang w:val="ru-RU"/>
-              </w:rPr>
+              <w:rPr/>
               <w:drawing>
                 <wp:inline distT="0" distB="0" distL="0" distR="0">
                   <wp:extent cx="733425" cy="828675"/>
@@ -616,9 +614,7 @@
               </w:sdtPr>
               <w:sdtContent>
                 <w:r>
-                  <w:rPr>
-                    <w:lang w:val="ru-RU"/>
-                  </w:rPr>
+                  <w:rPr/>
                   <w:t>Князев Дмитрий Юрьевич</w:t>
                 </w:r>
               </w:sdtContent>
@@ -640,9 +636,7 @@
               </w:sdtPr>
               <w:sdtContent>
                 <w:r>
-                  <w:rPr>
-                    <w:lang w:val="ru-RU"/>
-                  </w:rPr>
+                  <w:rPr/>
                   <w:t>ИУ7-33Б</w:t>
                 </w:r>
               </w:sdtContent>
@@ -769,9 +763,7 @@
               </w:sdtPr>
               <w:sdtContent>
                 <w:r>
-                  <w:rPr>
-                    <w:lang w:val="ru-RU"/>
-                  </w:rPr>
+                  <w:rPr/>
                 </w:r>
               </w:sdtContent>
             </w:sdt>
@@ -1011,7 +1003,17 @@
           <w:szCs w:val="32"/>
           <w:lang w:val="ru-RU" w:eastAsia="zxx" w:bidi="zxx"/>
         </w:rPr>
-        <w:t>Сравнение эффективности</w:t>
+        <w:t>Оценка</w:t>
+      </w:r>
+      <w:r>
+        <w:rPr>
+          <w:rFonts w:ascii="Times" w:hAnsi="Times"/>
+          <w:sz w:val="32"/>
+          <w:szCs w:val="32"/>
+          <w:lang w:val="ru-RU" w:eastAsia="zxx" w:bidi="zxx"/>
+        </w:rPr>
+        <w:t xml:space="preserve"> эффективности</w:t>
+        <w:tab/>
         <w:tab/>
         <w:tab/>
         <w:tab/>
@@ -1019,6 +1021,59 @@
         <w:tab/>
         <w:tab/>
         <w:t>7</w:t>
+      </w:r>
+    </w:p>
+    <w:p>
+      <w:pPr>
+        <w:pStyle w:val="Normal"/>
+        <w:rPr>
+          <w:lang w:val="ru-RU"/>
+        </w:rPr>
+      </w:pPr>
+      <w:r>
+        <w:rPr>
+          <w:rFonts w:ascii="Times" w:hAnsi="Times"/>
+          <w:sz w:val="32"/>
+          <w:szCs w:val="32"/>
+          <w:lang w:val="ru-RU" w:eastAsia="zxx" w:bidi="zxx"/>
+        </w:rPr>
+        <w:t>Особенности реализации</w:t>
+        <w:tab/>
+        <w:tab/>
+        <w:tab/>
+        <w:tab/>
+        <w:tab/>
+        <w:tab/>
+        <w:tab/>
+        <w:t>9</w:t>
+      </w:r>
+    </w:p>
+    <w:p>
+      <w:pPr>
+        <w:pStyle w:val="Normal"/>
+        <w:rPr>
+          <w:lang w:val="ru-RU"/>
+        </w:rPr>
+      </w:pPr>
+      <w:r>
+        <w:rPr>
+          <w:rFonts w:ascii="Times" w:hAnsi="Times"/>
+          <w:sz w:val="32"/>
+          <w:szCs w:val="32"/>
+          <w:lang w:val="ru-RU" w:eastAsia="zxx" w:bidi="zxx"/>
+        </w:rPr>
+        <w:t>Вывод</w:t>
+        <w:tab/>
+        <w:tab/>
+        <w:tab/>
+        <w:tab/>
+        <w:tab/>
+        <w:tab/>
+        <w:tab/>
+        <w:tab/>
+        <w:tab/>
+        <w:tab/>
+        <w:t>9</w:t>
       </w:r>
     </w:p>
     <w:p>
@@ -1088,25 +1143,7 @@
           <w:szCs w:val="28"/>
           <w:lang w:val="ru-RU" w:eastAsia="zxx" w:bidi="zxx"/>
         </w:rPr>
-        <w:t>Создать табл</w:t>
-      </w:r>
-      <w:r>
-        <w:rPr>
-          <w:rFonts w:ascii="Times" w:hAnsi="Times"/>
-          <w:sz w:val="28"/>
-          <w:szCs w:val="28"/>
-          <w:lang w:val="ru-RU" w:eastAsia="zxx" w:bidi="zxx"/>
-        </w:rPr>
-        <w:t>и</w:t>
-      </w:r>
-      <w:r>
-        <w:rPr>
-          <w:rFonts w:ascii="Times" w:hAnsi="Times"/>
-          <w:sz w:val="28"/>
-          <w:szCs w:val="28"/>
-          <w:lang w:val="ru-RU" w:eastAsia="zxx" w:bidi="zxx"/>
-        </w:rPr>
-        <w:t xml:space="preserve">цу, содержащую не менее 40-ка записей (тип – запись с вариантами (объединениями)). Упорядочить данные в ней по возрастанию ключей, двумя алгоритмами сортировки, где ключ –  название театра), используя: </w:t>
+        <w:t xml:space="preserve">Создать таблицу, содержащую не менее 40-ка записей (тип – запись с вариантами (объединениями)). Упорядочить данные в ней по возрастанию ключей, двумя алгоритмами сортировки, где ключ –  название театра), используя: </w:t>
       </w:r>
     </w:p>
     <w:p>
@@ -1280,25 +1317,7 @@
           <w:szCs w:val="28"/>
           <w:lang w:val="ru-RU" w:eastAsia="zxx" w:bidi="zxx"/>
         </w:rPr>
-        <w:t>режисс</w:t>
-      </w:r>
-      <w:r>
-        <w:rPr>
-          <w:rFonts w:ascii="Times" w:hAnsi="Times"/>
-          <w:sz w:val="28"/>
-          <w:szCs w:val="28"/>
-          <w:lang w:val="ru-RU" w:eastAsia="zxx" w:bidi="zxx"/>
-        </w:rPr>
-        <w:t>ё</w:t>
-      </w:r>
-      <w:r>
-        <w:rPr>
-          <w:rFonts w:ascii="Times" w:hAnsi="Times"/>
-          <w:sz w:val="28"/>
-          <w:szCs w:val="28"/>
-          <w:lang w:val="ru-RU" w:eastAsia="zxx" w:bidi="zxx"/>
-        </w:rPr>
-        <w:t>р,</w:t>
+        <w:t>режиссёр,</w:t>
       </w:r>
     </w:p>
     <w:p>
@@ -3282,25 +3301,7 @@
           <w:szCs w:val="28"/>
           <w:lang w:val="ru-RU"/>
         </w:rPr>
-        <w:t>Структура записи, хранит поля соответс</w:t>
-      </w:r>
-      <w:r>
-        <w:rPr>
-          <w:rFonts w:ascii="Times" w:hAnsi="Times"/>
-          <w:sz w:val="28"/>
-          <w:szCs w:val="28"/>
-          <w:lang w:val="ru-RU"/>
-        </w:rPr>
-        <w:t>т</w:t>
-      </w:r>
-      <w:r>
-        <w:rPr>
-          <w:rFonts w:ascii="Times" w:hAnsi="Times"/>
-          <w:sz w:val="28"/>
-          <w:szCs w:val="28"/>
-          <w:lang w:val="ru-RU"/>
-        </w:rPr>
-        <w:t xml:space="preserve">вующие описанным в условии задачи, деля текстовые поля на два типа: короткие (размером не более </w:t>
+        <w:t xml:space="preserve">Структура записи, хранит поля соответствующие описанным в условии задачи, деля текстовые поля на два типа: короткие (размером не более </w:t>
       </w:r>
       <w:r>
         <w:rPr>
@@ -3997,43 +3998,7 @@
           <w:szCs w:val="28"/>
           <w:lang w:val="ru-RU"/>
         </w:rPr>
-        <w:t>Структура таблицы, хранит ук</w:t>
-      </w:r>
-      <w:r>
-        <w:rPr>
-          <w:rFonts w:ascii="Times" w:hAnsi="Times"/>
-          <w:sz w:val="28"/>
-          <w:szCs w:val="28"/>
-          <w:lang w:val="ru-RU"/>
-        </w:rPr>
-        <w:t>а</w:t>
-      </w:r>
-      <w:r>
-        <w:rPr>
-          <w:rFonts w:ascii="Times" w:hAnsi="Times"/>
-          <w:sz w:val="28"/>
-          <w:szCs w:val="28"/>
-          <w:lang w:val="ru-RU"/>
-        </w:rPr>
-        <w:t>затель на массив записей, ук</w:t>
-      </w:r>
-      <w:r>
-        <w:rPr>
-          <w:rFonts w:ascii="Times" w:hAnsi="Times"/>
-          <w:sz w:val="28"/>
-          <w:szCs w:val="28"/>
-          <w:lang w:val="ru-RU"/>
-        </w:rPr>
-        <w:t>а</w:t>
-      </w:r>
-      <w:r>
-        <w:rPr>
-          <w:rFonts w:ascii="Times" w:hAnsi="Times"/>
-          <w:sz w:val="28"/>
-          <w:szCs w:val="28"/>
-          <w:lang w:val="ru-RU"/>
-        </w:rPr>
-        <w:t>затель на массив ключей, максимальный и текущий размеры.</w:t>
+        <w:t>Структура таблицы, хранит указатель на массив записей, указатель на массив ключей, максимальный и текущий размеры.</w:t>
       </w:r>
     </w:p>
     <w:p>
@@ -4300,7 +4265,7 @@
                 <w:szCs w:val="28"/>
                 <w:lang w:val="ru-RU"/>
               </w:rPr>
-              <w:t>17</w:t>
+              <w:t>13</w:t>
             </w:r>
           </w:p>
         </w:tc>
@@ -4329,7 +4294,7 @@
                 <w:szCs w:val="28"/>
                 <w:lang w:val="ru-RU"/>
               </w:rPr>
-              <w:t>5</w:t>
+              <w:t>3</w:t>
             </w:r>
           </w:p>
         </w:tc>
@@ -4359,7 +4324,16 @@
                 <w:szCs w:val="28"/>
                 <w:lang w:val="ru-RU"/>
               </w:rPr>
-              <w:t>340%</w:t>
+              <w:t>433</w:t>
+            </w:r>
+            <w:r>
+              <w:rPr>
+                <w:rFonts w:ascii="Times" w:hAnsi="Times"/>
+                <w:sz w:val="28"/>
+                <w:szCs w:val="28"/>
+                <w:lang w:val="ru-RU"/>
+              </w:rPr>
+              <w:t>%</w:t>
             </w:r>
           </w:p>
         </w:tc>
@@ -4420,7 +4394,7 @@
                 <w:szCs w:val="28"/>
                 <w:lang w:val="ru-RU"/>
               </w:rPr>
-              <w:t>1742</w:t>
+              <w:t>327</w:t>
             </w:r>
           </w:p>
         </w:tc>
@@ -4449,7 +4423,7 @@
                 <w:szCs w:val="28"/>
                 <w:lang w:val="ru-RU"/>
               </w:rPr>
-              <w:t>464</w:t>
+              <w:t>73</w:t>
             </w:r>
           </w:p>
         </w:tc>
@@ -4479,7 +4453,16 @@
                 <w:szCs w:val="28"/>
                 <w:lang w:val="ru-RU"/>
               </w:rPr>
-              <w:t>375%</w:t>
+              <w:t>447</w:t>
+            </w:r>
+            <w:r>
+              <w:rPr>
+                <w:rFonts w:ascii="Times" w:hAnsi="Times"/>
+                <w:sz w:val="28"/>
+                <w:szCs w:val="28"/>
+                <w:lang w:val="ru-RU"/>
+              </w:rPr>
+              <w:t>%</w:t>
             </w:r>
           </w:p>
         </w:tc>
@@ -4540,7 +4523,7 @@
                 <w:szCs w:val="28"/>
                 <w:lang w:val="ru-RU"/>
               </w:rPr>
-              <w:t>8905</w:t>
+              <w:t>1171</w:t>
             </w:r>
           </w:p>
         </w:tc>
@@ -4569,7 +4552,7 @@
                 <w:szCs w:val="28"/>
                 <w:lang w:val="ru-RU"/>
               </w:rPr>
-              <w:t>1844</w:t>
+              <w:t>292</w:t>
             </w:r>
           </w:p>
         </w:tc>
@@ -4599,7 +4582,16 @@
                 <w:szCs w:val="28"/>
                 <w:lang w:val="ru-RU"/>
               </w:rPr>
-              <w:t>482%</w:t>
+              <w:t>401</w:t>
+            </w:r>
+            <w:r>
+              <w:rPr>
+                <w:rFonts w:ascii="Times" w:hAnsi="Times"/>
+                <w:sz w:val="28"/>
+                <w:szCs w:val="28"/>
+                <w:lang w:val="ru-RU"/>
+              </w:rPr>
+              <w:t>%</w:t>
             </w:r>
           </w:p>
         </w:tc>
@@ -4660,7 +4652,7 @@
                 <w:szCs w:val="28"/>
                 <w:lang w:val="ru-RU"/>
               </w:rPr>
-              <w:t>212722</w:t>
+              <w:t>36126</w:t>
             </w:r>
           </w:p>
         </w:tc>
@@ -4689,7 +4681,7 @@
                 <w:szCs w:val="28"/>
                 <w:lang w:val="ru-RU"/>
               </w:rPr>
-              <w:t>46365</w:t>
+              <w:t>7220</w:t>
             </w:r>
           </w:p>
         </w:tc>
@@ -4719,7 +4711,16 @@
                 <w:szCs w:val="28"/>
                 <w:lang w:val="ru-RU"/>
               </w:rPr>
-              <w:t>458%</w:t>
+              <w:t>500</w:t>
+            </w:r>
+            <w:r>
+              <w:rPr>
+                <w:rFonts w:ascii="Times" w:hAnsi="Times"/>
+                <w:sz w:val="28"/>
+                <w:szCs w:val="28"/>
+                <w:lang w:val="ru-RU"/>
+              </w:rPr>
+              <w:t>%</w:t>
             </w:r>
           </w:p>
         </w:tc>
@@ -4780,7 +4781,7 @@
                 <w:szCs w:val="28"/>
                 <w:lang w:val="ru-RU"/>
               </w:rPr>
-              <w:t>787087</w:t>
+              <w:t>197417</w:t>
             </w:r>
           </w:p>
         </w:tc>
@@ -4809,7 +4810,7 @@
                 <w:szCs w:val="28"/>
                 <w:lang w:val="ru-RU"/>
               </w:rPr>
-              <w:t>138643</w:t>
+              <w:t>39734</w:t>
             </w:r>
           </w:p>
         </w:tc>
@@ -4839,7 +4840,16 @@
                 <w:szCs w:val="28"/>
                 <w:lang w:val="ru-RU"/>
               </w:rPr>
-              <w:t>567%</w:t>
+              <w:t>496</w:t>
+            </w:r>
+            <w:r>
+              <w:rPr>
+                <w:rFonts w:ascii="Times" w:hAnsi="Times"/>
+                <w:sz w:val="28"/>
+                <w:szCs w:val="28"/>
+                <w:lang w:val="ru-RU"/>
+              </w:rPr>
+              <w:t>%</w:t>
             </w:r>
           </w:p>
         </w:tc>
@@ -4902,7 +4912,7 @@
                 <w:szCs w:val="28"/>
                 <w:lang w:val="ru-RU"/>
               </w:rPr>
-              <w:t>19347750</w:t>
+              <w:t>4843972</w:t>
             </w:r>
           </w:p>
         </w:tc>
@@ -4931,7 +4941,7 @@
                 <w:szCs w:val="28"/>
                 <w:lang w:val="ru-RU"/>
               </w:rPr>
-              <w:t>4384042</w:t>
+              <w:t>1010241</w:t>
             </w:r>
           </w:p>
         </w:tc>
@@ -4961,7 +4971,16 @@
                 <w:szCs w:val="28"/>
                 <w:lang w:val="ru-RU"/>
               </w:rPr>
-              <w:t>441%</w:t>
+              <w:t>479</w:t>
+            </w:r>
+            <w:r>
+              <w:rPr>
+                <w:rFonts w:ascii="Times" w:hAnsi="Times"/>
+                <w:sz w:val="28"/>
+                <w:szCs w:val="28"/>
+                <w:lang w:val="ru-RU"/>
+              </w:rPr>
+              <w:t>%</w:t>
             </w:r>
           </w:p>
         </w:tc>
@@ -5207,7 +5226,7 @@
                 <w:szCs w:val="28"/>
                 <w:lang w:val="ru-RU"/>
               </w:rPr>
-              <w:t>5</w:t>
+              <w:t>1</w:t>
             </w:r>
           </w:p>
         </w:tc>
@@ -5236,7 +5255,7 @@
                 <w:szCs w:val="28"/>
                 <w:lang w:val="ru-RU"/>
               </w:rPr>
-              <w:t>2</w:t>
+              <w:t>1</w:t>
             </w:r>
           </w:p>
         </w:tc>
@@ -5266,7 +5285,7 @@
                 <w:szCs w:val="28"/>
                 <w:lang w:val="ru-RU"/>
               </w:rPr>
-              <w:t>250%</w:t>
+              <w:t>100%</w:t>
             </w:r>
           </w:p>
         </w:tc>
@@ -5327,7 +5346,7 @@
                 <w:szCs w:val="28"/>
                 <w:lang w:val="ru-RU"/>
               </w:rPr>
-              <w:t>24</w:t>
+              <w:t>2</w:t>
             </w:r>
           </w:p>
         </w:tc>
@@ -5356,7 +5375,7 @@
                 <w:szCs w:val="28"/>
                 <w:lang w:val="ru-RU"/>
               </w:rPr>
-              <w:t>13</w:t>
+              <w:t>2</w:t>
             </w:r>
           </w:p>
         </w:tc>
@@ -5386,7 +5405,16 @@
                 <w:szCs w:val="28"/>
                 <w:lang w:val="ru-RU"/>
               </w:rPr>
-              <w:t>184%</w:t>
+              <w:t>100</w:t>
+            </w:r>
+            <w:r>
+              <w:rPr>
+                <w:rFonts w:ascii="Times" w:hAnsi="Times"/>
+                <w:sz w:val="28"/>
+                <w:szCs w:val="28"/>
+                <w:lang w:val="ru-RU"/>
+              </w:rPr>
+              <w:t>%</w:t>
             </w:r>
           </w:p>
         </w:tc>
@@ -5447,7 +5475,7 @@
                 <w:szCs w:val="28"/>
                 <w:lang w:val="ru-RU"/>
               </w:rPr>
-              <w:t>35</w:t>
+              <w:t>5</w:t>
             </w:r>
           </w:p>
         </w:tc>
@@ -5476,7 +5504,7 @@
                 <w:szCs w:val="28"/>
                 <w:lang w:val="ru-RU"/>
               </w:rPr>
-              <w:t>26</w:t>
+              <w:t>5</w:t>
             </w:r>
           </w:p>
         </w:tc>
@@ -5506,7 +5534,16 @@
                 <w:szCs w:val="28"/>
                 <w:lang w:val="ru-RU"/>
               </w:rPr>
-              <w:t>134%</w:t>
+              <w:t>100</w:t>
+            </w:r>
+            <w:r>
+              <w:rPr>
+                <w:rFonts w:ascii="Times" w:hAnsi="Times"/>
+                <w:sz w:val="28"/>
+                <w:szCs w:val="28"/>
+                <w:lang w:val="ru-RU"/>
+              </w:rPr>
+              <w:t>%</w:t>
             </w:r>
           </w:p>
         </w:tc>
@@ -5567,7 +5604,7 @@
                 <w:szCs w:val="28"/>
                 <w:lang w:val="ru-RU"/>
               </w:rPr>
-              <w:t>185</w:t>
+              <w:t>50</w:t>
             </w:r>
           </w:p>
         </w:tc>
@@ -5596,7 +5633,7 @@
                 <w:szCs w:val="28"/>
                 <w:lang w:val="ru-RU"/>
               </w:rPr>
-              <w:t>163</w:t>
+              <w:t>47</w:t>
             </w:r>
           </w:p>
         </w:tc>
@@ -5626,7 +5663,16 @@
                 <w:szCs w:val="28"/>
                 <w:lang w:val="ru-RU"/>
               </w:rPr>
-              <w:t>113%</w:t>
+              <w:t>106</w:t>
+            </w:r>
+            <w:r>
+              <w:rPr>
+                <w:rFonts w:ascii="Times" w:hAnsi="Times"/>
+                <w:sz w:val="28"/>
+                <w:szCs w:val="28"/>
+                <w:lang w:val="ru-RU"/>
+              </w:rPr>
+              <w:t>%</w:t>
             </w:r>
           </w:p>
         </w:tc>
@@ -5687,7 +5733,7 @@
                 <w:szCs w:val="28"/>
                 <w:lang w:val="ru-RU"/>
               </w:rPr>
-              <w:t>410</w:t>
+              <w:t>115</w:t>
             </w:r>
           </w:p>
         </w:tc>
@@ -5716,7 +5762,7 @@
                 <w:szCs w:val="28"/>
                 <w:lang w:val="ru-RU"/>
               </w:rPr>
-              <w:t>346</w:t>
+              <w:t>107</w:t>
             </w:r>
           </w:p>
         </w:tc>
@@ -5746,7 +5792,16 @@
                 <w:szCs w:val="28"/>
                 <w:lang w:val="ru-RU"/>
               </w:rPr>
-              <w:t>118%</w:t>
+              <w:t>107</w:t>
+            </w:r>
+            <w:r>
+              <w:rPr>
+                <w:rFonts w:ascii="Times" w:hAnsi="Times"/>
+                <w:sz w:val="28"/>
+                <w:szCs w:val="28"/>
+                <w:lang w:val="ru-RU"/>
+              </w:rPr>
+              <w:t>%</w:t>
             </w:r>
           </w:p>
         </w:tc>
@@ -5809,7 +5864,7 @@
                 <w:szCs w:val="28"/>
                 <w:lang w:val="ru-RU"/>
               </w:rPr>
-              <w:t>2865</w:t>
+              <w:t>750</w:t>
             </w:r>
           </w:p>
         </w:tc>
@@ -5838,7 +5893,7 @@
                 <w:szCs w:val="28"/>
                 <w:lang w:val="ru-RU"/>
               </w:rPr>
-              <w:t>1734</w:t>
+              <w:t>639</w:t>
             </w:r>
           </w:p>
         </w:tc>
@@ -5868,7 +5923,16 @@
                 <w:szCs w:val="28"/>
                 <w:lang w:val="ru-RU"/>
               </w:rPr>
-              <w:t>165%</w:t>
+              <w:t>117</w:t>
+            </w:r>
+            <w:r>
+              <w:rPr>
+                <w:rFonts w:ascii="Times" w:hAnsi="Times"/>
+                <w:sz w:val="28"/>
+                <w:szCs w:val="28"/>
+                <w:lang w:val="ru-RU"/>
+              </w:rPr>
+              <w:t>%</w:t>
             </w:r>
           </w:p>
         </w:tc>
@@ -6967,18 +7031,56 @@
     <w:p>
       <w:pPr>
         <w:pStyle w:val="Normal"/>
-        <w:rPr>
+        <w:widowControl/>
+        <w:suppressAutoHyphens w:val="true"/>
+        <w:bidi w:val="0"/>
+        <w:spacing w:lineRule="auto" w:line="252" w:before="0" w:after="160"/>
+        <w:ind w:left="0" w:right="0" w:firstLine="269"/>
+        <w:jc w:val="left"/>
+        <w:rPr>
+          <w:b w:val="false"/>
+          <w:b w:val="false"/>
+          <w:bCs w:val="false"/>
+          <w:sz w:val="28"/>
+          <w:szCs w:val="28"/>
+        </w:rPr>
+      </w:pPr>
+      <w:r>
+        <w:rPr>
+          <w:rFonts w:ascii="Times" w:hAnsi="Times"/>
+          <w:b w:val="false"/>
+          <w:bCs w:val="false"/>
           <w:sz w:val="28"/>
           <w:szCs w:val="28"/>
           <w:lang w:val="ru-RU" w:eastAsia="zxx" w:bidi="zxx"/>
         </w:rPr>
-      </w:pPr>
-      <w:r>
-        <w:rPr>
+        <w:t>Объединения помогают экономить память, когда в массиве требуется хранить записи с вариантной частью, но следует помнить, что ответственность за правильное использование вариантной части несёт программист.</w:t>
+      </w:r>
+    </w:p>
+    <w:p>
+      <w:pPr>
+        <w:pStyle w:val="Normal"/>
+        <w:widowControl/>
+        <w:suppressAutoHyphens w:val="true"/>
+        <w:bidi w:val="0"/>
+        <w:spacing w:lineRule="auto" w:line="252" w:before="0" w:after="160"/>
+        <w:ind w:left="0" w:right="0" w:firstLine="360"/>
+        <w:jc w:val="left"/>
+        <w:rPr>
+          <w:rFonts w:ascii="Times" w:hAnsi="Times"/>
           <w:sz w:val="28"/>
           <w:szCs w:val="28"/>
           <w:lang w:val="ru-RU" w:eastAsia="zxx" w:bidi="zxx"/>
         </w:rPr>
+      </w:pPr>
+      <w:r>
+        <w:rPr>
+          <w:rFonts w:ascii="Times" w:hAnsi="Times"/>
+          <w:sz w:val="28"/>
+          <w:szCs w:val="28"/>
+          <w:lang w:val="ru-RU" w:eastAsia="zxx" w:bidi="zxx"/>
+        </w:rPr>
+        <w:t>Использование массива ключей, состоящих из небольшого количества полей, ускоряет сортировку таблицы с большим количеством полей за счёт использования дополнительной памяти. Особенно заметен выигрыш в скорости при использовании алгоритма с квадратичной сложностью по времени.</w:t>
       </w:r>
       <w:r>
         <w:br w:type="page"/>
@@ -7215,25 +7317,7 @@
           <w:szCs w:val="28"/>
           <w:lang w:val="ru-RU"/>
         </w:rPr>
-        <w:t>5. Если запись содержит большое количество полей, а сортировка производится лишь по нескольким из них, то эффективнее будет использовать массив ключей. Если, например, запись состоит из малого количества полей, то сортировка исходной таблицы без использования массива ключей займ</w:t>
-      </w:r>
-      <w:r>
-        <w:rPr>
-          <w:rFonts w:ascii="Times" w:hAnsi="Times"/>
-          <w:sz w:val="28"/>
-          <w:szCs w:val="28"/>
-          <w:lang w:val="ru-RU"/>
-        </w:rPr>
-        <w:t>ё</w:t>
-      </w:r>
-      <w:r>
-        <w:rPr>
-          <w:rFonts w:ascii="Times" w:hAnsi="Times"/>
-          <w:sz w:val="28"/>
-          <w:szCs w:val="28"/>
-          <w:lang w:val="ru-RU"/>
-        </w:rPr>
-        <w:t xml:space="preserve">т меньше времени </w:t>
+        <w:t xml:space="preserve">5. Если запись содержит большое количество полей, а сортировка производится лишь по нескольким из них, то эффективнее будет использовать массив ключей. Если, например, запись состоит из малого количества полей, то сортировка исходной таблицы без использования массива ключей займёт меньше времени </w:t>
       </w:r>
     </w:p>
     <w:p>

</xml_diff>

<commit_message>
add proper conclusion in the report
</commit_message>
<xml_diff>
--- a/lab_02/docs/TaDS_lab02_Knyazev_IU733B.docx
+++ b/lab_02/docs/TaDS_lab02_Knyazev_IU733B.docx
@@ -406,7 +406,7 @@
           <w:szCs w:val="32"/>
           <w:lang w:val="ru-RU" w:eastAsia="zxx" w:bidi="zxx"/>
         </w:rPr>
-        <w:t>Лабораторная  работа №1</w:t>
+        <w:t>Лабораторная  работа №2</w:t>
       </w:r>
     </w:p>
     <w:p>
@@ -764,6 +764,7 @@
               <w:sdtContent>
                 <w:r>
                   <w:rPr/>
+                  <w:t>Силантьева Александра Васильевна</w:t>
                 </w:r>
               </w:sdtContent>
             </w:sdt>
@@ -1003,16 +1004,7 @@
           <w:szCs w:val="32"/>
           <w:lang w:val="ru-RU" w:eastAsia="zxx" w:bidi="zxx"/>
         </w:rPr>
-        <w:t>Оценка</w:t>
-      </w:r>
-      <w:r>
-        <w:rPr>
-          <w:rFonts w:ascii="Times" w:hAnsi="Times"/>
-          <w:sz w:val="32"/>
-          <w:szCs w:val="32"/>
-          <w:lang w:val="ru-RU" w:eastAsia="zxx" w:bidi="zxx"/>
-        </w:rPr>
-        <w:t xml:space="preserve"> эффективности</w:t>
+        <w:t>Оценка эффективности</w:t>
         <w:tab/>
         <w:tab/>
         <w:tab/>
@@ -1657,7 +1649,11 @@
           <w:numId w:val="2"/>
         </w:numPr>
         <w:rPr>
-          <w:lang w:val="ru-RU"/>
+          <w:b w:val="false"/>
+          <w:b w:val="false"/>
+          <w:bCs w:val="false"/>
+          <w:sz w:val="28"/>
+          <w:szCs w:val="28"/>
         </w:rPr>
       </w:pPr>
       <w:r>
@@ -1676,12 +1672,10 @@
       <w:pPr>
         <w:pStyle w:val="Normal"/>
         <w:numPr>
-          <w:ilvl w:val="0"/>
+          <w:ilvl w:val="1"/>
           <w:numId w:val="2"/>
         </w:numPr>
-        <w:rPr>
-          <w:lang w:val="ru-RU"/>
-        </w:rPr>
+        <w:rPr/>
       </w:pPr>
       <w:r>
         <w:rPr>
@@ -1692,19 +1686,17 @@
           <w:szCs w:val="28"/>
           <w:lang w:val="ru-RU" w:eastAsia="zxx" w:bidi="zxx"/>
         </w:rPr>
-        <w:t>Файл с данными о театрах</w:t>
+        <w:t>Файл с данными о театрах, поля расположены построчно, разделителем записей является пустая строка</w:t>
       </w:r>
     </w:p>
     <w:p>
       <w:pPr>
         <w:pStyle w:val="Normal"/>
         <w:numPr>
-          <w:ilvl w:val="0"/>
+          <w:ilvl w:val="1"/>
           <w:numId w:val="2"/>
         </w:numPr>
-        <w:rPr>
-          <w:lang w:val="ru-RU"/>
-        </w:rPr>
+        <w:rPr/>
       </w:pPr>
       <w:r>
         <w:rPr>
@@ -1716,19 +1708,6 @@
           <w:lang w:val="ru-RU" w:eastAsia="zxx" w:bidi="zxx"/>
         </w:rPr>
         <w:t>Данные о театре, вводимые через консоль</w:t>
-      </w:r>
-    </w:p>
-    <w:p>
-      <w:pPr>
-        <w:pStyle w:val="Normal"/>
-        <w:rPr>
-          <w:lang w:val="ru-RU" w:eastAsia="zxx" w:bidi="zxx"/>
-        </w:rPr>
-      </w:pPr>
-      <w:r>
-        <w:rPr>
-          <w:lang w:val="ru-RU" w:eastAsia="zxx" w:bidi="zxx"/>
-        </w:rPr>
       </w:r>
     </w:p>
     <w:p>
@@ -1845,309 +1824,313 @@
     <w:p>
       <w:pPr>
         <w:pStyle w:val="Normal"/>
-        <w:rPr>
+        <w:numPr>
+          <w:ilvl w:val="0"/>
+          <w:numId w:val="1"/>
+        </w:numPr>
+        <w:rPr>
+          <w:lang w:val="ru-RU"/>
+        </w:rPr>
+      </w:pPr>
+      <w:r>
+        <w:rPr>
+          <w:rFonts w:cs="Times New Roman" w:ascii="Times" w:hAnsi="Times"/>
+          <w:b w:val="false"/>
+          <w:bCs w:val="false"/>
+          <w:sz w:val="28"/>
+          <w:szCs w:val="28"/>
+          <w:lang w:val="ru-RU" w:eastAsia="zxx" w:bidi="zxx"/>
+        </w:rPr>
+        <w:t>Сравнение эффективности двух алгоритмов сортировки с использованием массива ключей и без</w:t>
+      </w:r>
+    </w:p>
+    <w:p>
+      <w:pPr>
+        <w:pStyle w:val="Normal"/>
+        <w:rPr>
+          <w:rFonts w:ascii="Times" w:hAnsi="Times"/>
           <w:b/>
           <w:b/>
           <w:bCs/>
-          <w:sz w:val="28"/>
-          <w:szCs w:val="28"/>
-          <w:lang w:val="ru-RU"/>
-        </w:rPr>
-      </w:pPr>
-      <w:r>
-        <w:rPr>
+          <w:sz w:val="36"/>
+          <w:szCs w:val="36"/>
+          <w:lang w:val="ru-RU"/>
+        </w:rPr>
+      </w:pPr>
+      <w:r>
+        <w:rPr>
+          <w:rFonts w:ascii="Times" w:hAnsi="Times"/>
           <w:b/>
           <w:bCs/>
-          <w:sz w:val="28"/>
-          <w:szCs w:val="28"/>
-          <w:lang w:val="ru-RU"/>
-        </w:rPr>
-      </w:r>
-    </w:p>
-    <w:p>
-      <w:pPr>
-        <w:pStyle w:val="Normal"/>
-        <w:rPr>
-          <w:b/>
-          <w:b/>
-          <w:bCs/>
-          <w:sz w:val="28"/>
-          <w:szCs w:val="28"/>
-          <w:lang w:val="ru-RU"/>
-        </w:rPr>
-      </w:pPr>
-      <w:r>
-        <w:rPr>
-          <w:b/>
-          <w:bCs/>
-          <w:sz w:val="28"/>
-          <w:szCs w:val="28"/>
-          <w:lang w:val="ru-RU"/>
-        </w:rPr>
-      </w:r>
-    </w:p>
-    <w:p>
-      <w:pPr>
-        <w:pStyle w:val="Normal"/>
-        <w:rPr>
-          <w:b/>
-          <w:b/>
-          <w:bCs/>
-          <w:sz w:val="28"/>
-          <w:szCs w:val="28"/>
-          <w:lang w:val="ru-RU"/>
-        </w:rPr>
-      </w:pPr>
-      <w:r>
-        <w:rPr>
-          <w:b/>
-          <w:bCs/>
-          <w:sz w:val="28"/>
-          <w:szCs w:val="28"/>
-          <w:lang w:val="ru-RU"/>
-        </w:rPr>
-      </w:r>
-    </w:p>
-    <w:p>
-      <w:pPr>
-        <w:pStyle w:val="Normal"/>
-        <w:rPr>
-          <w:b/>
-          <w:b/>
-          <w:bCs/>
-          <w:sz w:val="28"/>
-          <w:szCs w:val="28"/>
-          <w:lang w:val="ru-RU"/>
-        </w:rPr>
-      </w:pPr>
-      <w:r>
-        <w:rPr>
-          <w:b/>
-          <w:bCs/>
-          <w:sz w:val="28"/>
-          <w:szCs w:val="28"/>
-          <w:lang w:val="ru-RU"/>
-        </w:rPr>
-      </w:r>
-    </w:p>
-    <w:p>
-      <w:pPr>
-        <w:pStyle w:val="Normal"/>
-        <w:rPr>
-          <w:b/>
-          <w:b/>
-          <w:bCs/>
-          <w:sz w:val="28"/>
-          <w:szCs w:val="28"/>
-          <w:lang w:val="ru-RU"/>
-        </w:rPr>
-      </w:pPr>
-      <w:r>
-        <w:rPr>
-          <w:b/>
-          <w:bCs/>
-          <w:sz w:val="28"/>
-          <w:szCs w:val="28"/>
-          <w:lang w:val="ru-RU"/>
-        </w:rPr>
-      </w:r>
-    </w:p>
-    <w:p>
-      <w:pPr>
-        <w:pStyle w:val="Normal"/>
-        <w:rPr>
-          <w:b/>
-          <w:b/>
-          <w:bCs/>
-          <w:sz w:val="28"/>
-          <w:szCs w:val="28"/>
-          <w:lang w:val="ru-RU"/>
-        </w:rPr>
-      </w:pPr>
-      <w:r>
-        <w:rPr>
-          <w:b/>
-          <w:bCs/>
-          <w:sz w:val="28"/>
-          <w:szCs w:val="28"/>
-          <w:lang w:val="ru-RU"/>
-        </w:rPr>
-      </w:r>
-    </w:p>
-    <w:p>
-      <w:pPr>
-        <w:pStyle w:val="Normal"/>
-        <w:rPr>
-          <w:b/>
-          <w:b/>
-          <w:bCs/>
-          <w:sz w:val="28"/>
-          <w:szCs w:val="28"/>
-          <w:lang w:val="ru-RU"/>
-        </w:rPr>
-      </w:pPr>
-      <w:r>
-        <w:rPr>
-          <w:b/>
-          <w:bCs/>
-          <w:sz w:val="28"/>
-          <w:szCs w:val="28"/>
-          <w:lang w:val="ru-RU"/>
-        </w:rPr>
-      </w:r>
-    </w:p>
-    <w:p>
-      <w:pPr>
-        <w:pStyle w:val="Normal"/>
-        <w:rPr>
-          <w:b/>
-          <w:b/>
-          <w:bCs/>
-          <w:sz w:val="28"/>
-          <w:szCs w:val="28"/>
-          <w:lang w:val="ru-RU"/>
-        </w:rPr>
-      </w:pPr>
-      <w:r>
-        <w:rPr>
-          <w:b/>
-          <w:bCs/>
-          <w:sz w:val="28"/>
-          <w:szCs w:val="28"/>
-          <w:lang w:val="ru-RU"/>
-        </w:rPr>
-      </w:r>
-    </w:p>
-    <w:p>
-      <w:pPr>
-        <w:pStyle w:val="Normal"/>
-        <w:rPr>
-          <w:b/>
-          <w:b/>
-          <w:bCs/>
-          <w:sz w:val="28"/>
-          <w:szCs w:val="28"/>
-          <w:lang w:val="ru-RU"/>
-        </w:rPr>
-      </w:pPr>
-      <w:r>
-        <w:rPr>
-          <w:b/>
-          <w:bCs/>
-          <w:sz w:val="28"/>
-          <w:szCs w:val="28"/>
-          <w:lang w:val="ru-RU"/>
-        </w:rPr>
-      </w:r>
-    </w:p>
-    <w:p>
-      <w:pPr>
-        <w:pStyle w:val="Normal"/>
-        <w:rPr>
-          <w:b/>
-          <w:b/>
-          <w:bCs/>
-          <w:sz w:val="28"/>
-          <w:szCs w:val="28"/>
-          <w:lang w:val="ru-RU"/>
-        </w:rPr>
-      </w:pPr>
-      <w:r>
-        <w:rPr>
-          <w:b/>
-          <w:bCs/>
-          <w:sz w:val="28"/>
-          <w:szCs w:val="28"/>
-          <w:lang w:val="ru-RU"/>
-        </w:rPr>
-      </w:r>
-    </w:p>
-    <w:p>
-      <w:pPr>
-        <w:pStyle w:val="Normal"/>
-        <w:rPr>
-          <w:b/>
-          <w:b/>
-          <w:bCs/>
-          <w:sz w:val="28"/>
-          <w:szCs w:val="28"/>
-          <w:lang w:val="ru-RU"/>
-        </w:rPr>
-      </w:pPr>
-      <w:r>
-        <w:rPr>
-          <w:b/>
-          <w:bCs/>
-          <w:sz w:val="28"/>
-          <w:szCs w:val="28"/>
-          <w:lang w:val="ru-RU"/>
-        </w:rPr>
-      </w:r>
-    </w:p>
-    <w:p>
-      <w:pPr>
-        <w:pStyle w:val="Normal"/>
-        <w:rPr>
-          <w:b/>
-          <w:b/>
-          <w:bCs/>
-          <w:sz w:val="28"/>
-          <w:szCs w:val="28"/>
-          <w:lang w:val="ru-RU"/>
-        </w:rPr>
-      </w:pPr>
-      <w:r>
-        <w:rPr>
-          <w:b/>
-          <w:bCs/>
-          <w:sz w:val="28"/>
-          <w:szCs w:val="28"/>
-          <w:lang w:val="ru-RU"/>
-        </w:rPr>
-      </w:r>
-    </w:p>
-    <w:p>
-      <w:pPr>
-        <w:pStyle w:val="Normal"/>
-        <w:rPr>
-          <w:b/>
-          <w:b/>
-          <w:bCs/>
-          <w:sz w:val="28"/>
-          <w:szCs w:val="28"/>
-          <w:lang w:val="ru-RU"/>
-        </w:rPr>
-      </w:pPr>
-      <w:r>
-        <w:rPr>
-          <w:b/>
-          <w:bCs/>
-          <w:sz w:val="28"/>
-          <w:szCs w:val="28"/>
-          <w:lang w:val="ru-RU"/>
-        </w:rPr>
-      </w:r>
-    </w:p>
-    <w:p>
-      <w:pPr>
-        <w:pStyle w:val="Normal"/>
-        <w:rPr>
-          <w:b/>
-          <w:b/>
-          <w:bCs/>
-          <w:sz w:val="28"/>
-          <w:szCs w:val="28"/>
-          <w:lang w:val="ru-RU"/>
-        </w:rPr>
-      </w:pPr>
-      <w:r>
-        <w:rPr>
-          <w:b/>
-          <w:bCs/>
-          <w:sz w:val="28"/>
-          <w:szCs w:val="28"/>
-          <w:lang w:val="ru-RU"/>
-        </w:rPr>
+          <w:sz w:val="36"/>
+          <w:szCs w:val="36"/>
+          <w:lang w:val="ru-RU"/>
+        </w:rPr>
+        <w:t>Функции меню</w:t>
+      </w:r>
+    </w:p>
+    <w:p>
+      <w:pPr>
+        <w:pStyle w:val="Normal"/>
+        <w:spacing w:before="0" w:after="103"/>
+        <w:ind w:left="720" w:hanging="0"/>
+        <w:rPr>
+          <w:rFonts w:ascii="Times" w:hAnsi="Times"/>
+          <w:b w:val="false"/>
+          <w:b w:val="false"/>
+          <w:bCs w:val="false"/>
+          <w:sz w:val="28"/>
+          <w:szCs w:val="28"/>
+          <w:lang w:val="ru-RU"/>
+        </w:rPr>
+      </w:pPr>
+      <w:r>
+        <w:rPr>
+          <w:rFonts w:ascii="Times" w:hAnsi="Times"/>
+          <w:b w:val="false"/>
+          <w:bCs w:val="false"/>
+          <w:sz w:val="28"/>
+          <w:szCs w:val="28"/>
+          <w:lang w:val="ru-RU"/>
+        </w:rPr>
+        <w:t>0. Выход</w:t>
+      </w:r>
+    </w:p>
+    <w:p>
+      <w:pPr>
+        <w:pStyle w:val="Normal"/>
+        <w:spacing w:before="0" w:after="103"/>
+        <w:ind w:left="720" w:hanging="0"/>
+        <w:rPr>
+          <w:rFonts w:ascii="Times" w:hAnsi="Times"/>
+          <w:b w:val="false"/>
+          <w:b w:val="false"/>
+          <w:bCs w:val="false"/>
+          <w:sz w:val="28"/>
+          <w:szCs w:val="28"/>
+          <w:lang w:val="ru-RU"/>
+        </w:rPr>
+      </w:pPr>
+      <w:r>
+        <w:rPr>
+          <w:rFonts w:ascii="Times" w:hAnsi="Times"/>
+          <w:b w:val="false"/>
+          <w:bCs w:val="false"/>
+          <w:sz w:val="28"/>
+          <w:szCs w:val="28"/>
+          <w:lang w:val="ru-RU"/>
+        </w:rPr>
+        <w:t>1. Загрузить список театров из файла в таблицу</w:t>
+      </w:r>
+    </w:p>
+    <w:p>
+      <w:pPr>
+        <w:pStyle w:val="Normal"/>
+        <w:spacing w:before="0" w:after="103"/>
+        <w:ind w:left="720" w:hanging="0"/>
+        <w:rPr>
+          <w:rFonts w:ascii="Times" w:hAnsi="Times"/>
+          <w:b w:val="false"/>
+          <w:b w:val="false"/>
+          <w:bCs w:val="false"/>
+          <w:sz w:val="28"/>
+          <w:szCs w:val="28"/>
+          <w:lang w:val="ru-RU"/>
+        </w:rPr>
+      </w:pPr>
+      <w:r>
+        <w:rPr>
+          <w:rFonts w:ascii="Times" w:hAnsi="Times"/>
+          <w:b w:val="false"/>
+          <w:bCs w:val="false"/>
+          <w:sz w:val="28"/>
+          <w:szCs w:val="28"/>
+          <w:lang w:val="ru-RU"/>
+        </w:rPr>
+        <w:t>2. Добавить запись в конец таблицы</w:t>
+      </w:r>
+    </w:p>
+    <w:p>
+      <w:pPr>
+        <w:pStyle w:val="Normal"/>
+        <w:spacing w:before="0" w:after="103"/>
+        <w:ind w:left="720" w:hanging="0"/>
+        <w:rPr>
+          <w:rFonts w:ascii="Times" w:hAnsi="Times"/>
+          <w:b w:val="false"/>
+          <w:b w:val="false"/>
+          <w:bCs w:val="false"/>
+          <w:sz w:val="28"/>
+          <w:szCs w:val="28"/>
+          <w:lang w:val="ru-RU"/>
+        </w:rPr>
+      </w:pPr>
+      <w:r>
+        <w:rPr>
+          <w:rFonts w:ascii="Times" w:hAnsi="Times"/>
+          <w:b w:val="false"/>
+          <w:bCs w:val="false"/>
+          <w:sz w:val="28"/>
+          <w:szCs w:val="28"/>
+          <w:lang w:val="ru-RU"/>
+        </w:rPr>
+        <w:t>3. Вывести таблицу</w:t>
+      </w:r>
+    </w:p>
+    <w:p>
+      <w:pPr>
+        <w:pStyle w:val="Normal"/>
+        <w:spacing w:before="0" w:after="103"/>
+        <w:ind w:left="720" w:hanging="0"/>
+        <w:rPr>
+          <w:rFonts w:ascii="Times" w:hAnsi="Times"/>
+          <w:b w:val="false"/>
+          <w:b w:val="false"/>
+          <w:bCs w:val="false"/>
+          <w:sz w:val="28"/>
+          <w:szCs w:val="28"/>
+          <w:lang w:val="ru-RU"/>
+        </w:rPr>
+      </w:pPr>
+      <w:r>
+        <w:rPr>
+          <w:rFonts w:ascii="Times" w:hAnsi="Times"/>
+          <w:b w:val="false"/>
+          <w:bCs w:val="false"/>
+          <w:sz w:val="28"/>
+          <w:szCs w:val="28"/>
+          <w:lang w:val="ru-RU"/>
+        </w:rPr>
+        <w:t>4. Удалить запись по номеру</w:t>
+      </w:r>
+    </w:p>
+    <w:p>
+      <w:pPr>
+        <w:pStyle w:val="Normal"/>
+        <w:spacing w:before="0" w:after="103"/>
+        <w:ind w:left="720" w:hanging="0"/>
+        <w:rPr>
+          <w:rFonts w:ascii="Times" w:hAnsi="Times"/>
+          <w:b w:val="false"/>
+          <w:b w:val="false"/>
+          <w:bCs w:val="false"/>
+          <w:sz w:val="28"/>
+          <w:szCs w:val="28"/>
+          <w:lang w:val="ru-RU"/>
+        </w:rPr>
+      </w:pPr>
+      <w:r>
+        <w:rPr>
+          <w:rFonts w:ascii="Times" w:hAnsi="Times"/>
+          <w:b w:val="false"/>
+          <w:bCs w:val="false"/>
+          <w:sz w:val="28"/>
+          <w:szCs w:val="28"/>
+          <w:lang w:val="ru-RU"/>
+        </w:rPr>
+        <w:t>5. Вывести список всех музыкальных спектаклей для детей указанного возраста с продолжительностью меньше указанной</w:t>
+      </w:r>
+    </w:p>
+    <w:p>
+      <w:pPr>
+        <w:pStyle w:val="Normal"/>
+        <w:spacing w:before="0" w:after="103"/>
+        <w:ind w:left="720" w:hanging="0"/>
+        <w:rPr>
+          <w:rFonts w:ascii="Times" w:hAnsi="Times"/>
+          <w:b w:val="false"/>
+          <w:b w:val="false"/>
+          <w:bCs w:val="false"/>
+          <w:sz w:val="28"/>
+          <w:szCs w:val="28"/>
+          <w:lang w:val="ru-RU"/>
+        </w:rPr>
+      </w:pPr>
+      <w:r>
+        <w:rPr>
+          <w:rFonts w:ascii="Times" w:hAnsi="Times"/>
+          <w:b w:val="false"/>
+          <w:bCs w:val="false"/>
+          <w:sz w:val="28"/>
+          <w:szCs w:val="28"/>
+          <w:lang w:val="ru-RU"/>
+        </w:rPr>
+        <w:t>6. Вывести массив ключей, отсортированный по названию театра</w:t>
+      </w:r>
+    </w:p>
+    <w:p>
+      <w:pPr>
+        <w:pStyle w:val="Normal"/>
+        <w:spacing w:before="0" w:after="103"/>
+        <w:ind w:left="720" w:hanging="0"/>
+        <w:rPr>
+          <w:rFonts w:ascii="Times" w:hAnsi="Times"/>
+          <w:b w:val="false"/>
+          <w:b w:val="false"/>
+          <w:bCs w:val="false"/>
+          <w:sz w:val="28"/>
+          <w:szCs w:val="28"/>
+          <w:lang w:val="ru-RU"/>
+        </w:rPr>
+      </w:pPr>
+      <w:r>
+        <w:rPr>
+          <w:rFonts w:ascii="Times" w:hAnsi="Times"/>
+          <w:b w:val="false"/>
+          <w:bCs w:val="false"/>
+          <w:sz w:val="28"/>
+          <w:szCs w:val="28"/>
+          <w:lang w:val="ru-RU"/>
+        </w:rPr>
+        <w:t>7. Вывести таблицу, отсортированную по названию театра</w:t>
+      </w:r>
+    </w:p>
+    <w:p>
+      <w:pPr>
+        <w:pStyle w:val="Normal"/>
+        <w:spacing w:before="0" w:after="103"/>
+        <w:ind w:left="720" w:hanging="0"/>
+        <w:rPr>
+          <w:rFonts w:ascii="Times" w:hAnsi="Times"/>
+          <w:b w:val="false"/>
+          <w:b w:val="false"/>
+          <w:bCs w:val="false"/>
+          <w:sz w:val="28"/>
+          <w:szCs w:val="28"/>
+          <w:lang w:val="ru-RU"/>
+        </w:rPr>
+      </w:pPr>
+      <w:r>
+        <w:rPr>
+          <w:rFonts w:ascii="Times" w:hAnsi="Times"/>
+          <w:b w:val="false"/>
+          <w:bCs w:val="false"/>
+          <w:sz w:val="28"/>
+          <w:szCs w:val="28"/>
+          <w:lang w:val="ru-RU"/>
+        </w:rPr>
+        <w:t>8. Вывести таблицу, отсортированную по названию театра, используя массив ключей</w:t>
+      </w:r>
+    </w:p>
+    <w:p>
+      <w:pPr>
+        <w:pStyle w:val="Normal"/>
+        <w:spacing w:before="0" w:after="103"/>
+        <w:ind w:left="720" w:hanging="0"/>
+        <w:rPr>
+          <w:rFonts w:ascii="Times" w:hAnsi="Times"/>
+        </w:rPr>
+      </w:pPr>
+      <w:r>
+        <w:rPr>
+          <w:rFonts w:ascii="Times" w:hAnsi="Times"/>
+          <w:b w:val="false"/>
+          <w:bCs w:val="false"/>
+          <w:sz w:val="28"/>
+          <w:szCs w:val="28"/>
+          <w:lang w:val="ru-RU"/>
+        </w:rPr>
+        <w:t>9. Сравнить эффективность двух алгоритмов сортировки с использованием массива ключей и без</w:t>
       </w:r>
     </w:p>
     <w:p>
@@ -2197,6 +2180,63 @@
               <w:right w:val="single" w:sz="4" w:space="0" w:color="000000"/>
             </w:tcBorders>
           </w:tcPr>
+          <w:p>
+            <w:pPr>
+              <w:pStyle w:val="PreformattedText"/>
+              <w:widowControl w:val="false"/>
+              <w:spacing w:lineRule="auto" w:line="300"/>
+              <w:rPr>
+                <w:rFonts w:ascii="Liberation Mono" w:hAnsi="Liberation Mono" w:eastAsia="Liberation Mono" w:cs="Liberation Mono"/>
+                <w:b/>
+                <w:b/>
+                <w:color w:val="008800"/>
+                <w:kern w:val="0"/>
+                <w:sz w:val="20"/>
+                <w:szCs w:val="20"/>
+                <w:lang w:val="en-US" w:eastAsia="en-US" w:bidi="ar-SA"/>
+              </w:rPr>
+            </w:pPr>
+            <w:r>
+              <w:rPr>
+                <w:rFonts w:eastAsia="Liberation Mono" w:cs="Liberation Mono"/>
+                <w:b/>
+                <w:color w:val="008800"/>
+                <w:kern w:val="0"/>
+                <w:sz w:val="20"/>
+                <w:szCs w:val="20"/>
+                <w:lang w:val="en-US" w:eastAsia="en-US" w:bidi="ar-SA"/>
+              </w:rPr>
+              <w:t>#define SHORT_STRING_MAX_LENGTH 40</w:t>
+            </w:r>
+          </w:p>
+          <w:p>
+            <w:pPr>
+              <w:pStyle w:val="PreformattedText"/>
+              <w:widowControl w:val="false"/>
+              <w:spacing w:lineRule="auto" w:line="300"/>
+              <w:rPr>
+                <w:rFonts w:ascii="Liberation Mono" w:hAnsi="Liberation Mono" w:eastAsia="Liberation Mono" w:cs="Liberation Mono"/>
+                <w:b/>
+                <w:b/>
+                <w:color w:val="008800"/>
+                <w:kern w:val="0"/>
+                <w:sz w:val="20"/>
+                <w:szCs w:val="20"/>
+                <w:lang w:val="en-US" w:eastAsia="en-US" w:bidi="ar-SA"/>
+              </w:rPr>
+            </w:pPr>
+            <w:r>
+              <w:rPr>
+                <w:rFonts w:eastAsia="Liberation Mono" w:cs="Liberation Mono"/>
+                <w:b/>
+                <w:color w:val="008800"/>
+                <w:kern w:val="0"/>
+                <w:sz w:val="20"/>
+                <w:szCs w:val="20"/>
+                <w:lang w:val="en-US" w:eastAsia="en-US" w:bidi="ar-SA"/>
+              </w:rPr>
+            </w:r>
+          </w:p>
           <w:p>
             <w:pPr>
               <w:pStyle w:val="PreformattedText"/>
@@ -4324,8 +4364,31 @@
                 <w:szCs w:val="28"/>
                 <w:lang w:val="ru-RU"/>
               </w:rPr>
-              <w:t>433</w:t>
-            </w:r>
+              <w:t>433%</w:t>
+            </w:r>
+          </w:p>
+        </w:tc>
+      </w:tr>
+      <w:tr>
+        <w:trPr/>
+        <w:tc>
+          <w:tcPr>
+            <w:tcW w:w="1883" w:type="dxa"/>
+            <w:tcBorders>
+              <w:left w:val="single" w:sz="4" w:space="0" w:color="000000"/>
+              <w:bottom w:val="single" w:sz="4" w:space="0" w:color="000000"/>
+            </w:tcBorders>
+          </w:tcPr>
+          <w:p>
+            <w:pPr>
+              <w:pStyle w:val="TableContents"/>
+              <w:widowControl w:val="false"/>
+              <w:spacing w:before="0" w:after="160"/>
+              <w:jc w:val="left"/>
+              <w:rPr>
+                <w:lang w:val="ru-RU"/>
+              </w:rPr>
+            </w:pPr>
             <w:r>
               <w:rPr>
                 <w:rFonts w:ascii="Times" w:hAnsi="Times"/>
@@ -4333,7 +4396,95 @@
                 <w:szCs w:val="28"/>
                 <w:lang w:val="ru-RU"/>
               </w:rPr>
-              <w:t>%</w:t>
+              <w:t>50</w:t>
+            </w:r>
+          </w:p>
+        </w:tc>
+        <w:tc>
+          <w:tcPr>
+            <w:tcW w:w="2434" w:type="dxa"/>
+            <w:tcBorders>
+              <w:left w:val="single" w:sz="4" w:space="0" w:color="000000"/>
+              <w:bottom w:val="single" w:sz="4" w:space="0" w:color="000000"/>
+            </w:tcBorders>
+          </w:tcPr>
+          <w:p>
+            <w:pPr>
+              <w:pStyle w:val="TableContents"/>
+              <w:widowControl w:val="false"/>
+              <w:spacing w:before="0" w:after="160"/>
+              <w:jc w:val="left"/>
+              <w:rPr>
+                <w:lang w:val="ru-RU"/>
+              </w:rPr>
+            </w:pPr>
+            <w:r>
+              <w:rPr>
+                <w:rFonts w:ascii="Times" w:hAnsi="Times"/>
+                <w:sz w:val="28"/>
+                <w:szCs w:val="28"/>
+                <w:lang w:val="ru-RU"/>
+              </w:rPr>
+              <w:t>327</w:t>
+            </w:r>
+          </w:p>
+        </w:tc>
+        <w:tc>
+          <w:tcPr>
+            <w:tcW w:w="2513" w:type="dxa"/>
+            <w:tcBorders>
+              <w:left w:val="single" w:sz="4" w:space="0" w:color="000000"/>
+              <w:bottom w:val="single" w:sz="4" w:space="0" w:color="000000"/>
+            </w:tcBorders>
+          </w:tcPr>
+          <w:p>
+            <w:pPr>
+              <w:pStyle w:val="TableContents"/>
+              <w:widowControl w:val="false"/>
+              <w:spacing w:before="0" w:after="160"/>
+              <w:jc w:val="left"/>
+              <w:rPr>
+                <w:lang w:val="ru-RU"/>
+              </w:rPr>
+            </w:pPr>
+            <w:r>
+              <w:rPr>
+                <w:rFonts w:ascii="Times" w:hAnsi="Times"/>
+                <w:sz w:val="28"/>
+                <w:szCs w:val="28"/>
+                <w:lang w:val="ru-RU"/>
+              </w:rPr>
+              <w:t>73</w:t>
+            </w:r>
+          </w:p>
+        </w:tc>
+        <w:tc>
+          <w:tcPr>
+            <w:tcW w:w="2524" w:type="dxa"/>
+            <w:tcBorders>
+              <w:left w:val="single" w:sz="4" w:space="0" w:color="000000"/>
+              <w:bottom w:val="single" w:sz="4" w:space="0" w:color="000000"/>
+              <w:right w:val="single" w:sz="4" w:space="0" w:color="000000"/>
+            </w:tcBorders>
+          </w:tcPr>
+          <w:p>
+            <w:pPr>
+              <w:pStyle w:val="TableContents"/>
+              <w:widowControl w:val="false"/>
+              <w:spacing w:before="0" w:after="160"/>
+              <w:jc w:val="left"/>
+              <w:rPr>
+                <w:lang w:val="ru-RU"/>
+              </w:rPr>
+            </w:pPr>
+            <w:r>
+              <w:rPr>
+                <w:rFonts w:ascii="Times" w:hAnsi="Times"/>
+                <w:sz w:val="28"/>
+                <w:szCs w:val="28"/>
+                <w:lang w:val="ru-RU"/>
+              </w:rPr>
+              <w:t>447%</w:t>
             </w:r>
           </w:p>
         </w:tc>
@@ -4365,7 +4516,7 @@
                 <w:szCs w:val="28"/>
                 <w:lang w:val="ru-RU"/>
               </w:rPr>
-              <w:t>50</w:t>
+              <w:t>100</w:t>
             </w:r>
           </w:p>
         </w:tc>
@@ -4394,7 +4545,7 @@
                 <w:szCs w:val="28"/>
                 <w:lang w:val="ru-RU"/>
               </w:rPr>
-              <w:t>327</w:t>
+              <w:t>1171</w:t>
             </w:r>
           </w:p>
         </w:tc>
@@ -4423,7 +4574,7 @@
                 <w:szCs w:val="28"/>
                 <w:lang w:val="ru-RU"/>
               </w:rPr>
-              <w:t>73</w:t>
+              <w:t>292</w:t>
             </w:r>
           </w:p>
         </w:tc>
@@ -4453,8 +4604,31 @@
                 <w:szCs w:val="28"/>
                 <w:lang w:val="ru-RU"/>
               </w:rPr>
-              <w:t>447</w:t>
-            </w:r>
+              <w:t>401%</w:t>
+            </w:r>
+          </w:p>
+        </w:tc>
+      </w:tr>
+      <w:tr>
+        <w:trPr/>
+        <w:tc>
+          <w:tcPr>
+            <w:tcW w:w="1883" w:type="dxa"/>
+            <w:tcBorders>
+              <w:left w:val="single" w:sz="4" w:space="0" w:color="000000"/>
+              <w:bottom w:val="single" w:sz="4" w:space="0" w:color="000000"/>
+            </w:tcBorders>
+          </w:tcPr>
+          <w:p>
+            <w:pPr>
+              <w:pStyle w:val="TableContents"/>
+              <w:widowControl w:val="false"/>
+              <w:spacing w:before="0" w:after="160"/>
+              <w:jc w:val="left"/>
+              <w:rPr>
+                <w:lang w:val="ru-RU"/>
+              </w:rPr>
+            </w:pPr>
             <w:r>
               <w:rPr>
                 <w:rFonts w:ascii="Times" w:hAnsi="Times"/>
@@ -4462,7 +4636,95 @@
                 <w:szCs w:val="28"/>
                 <w:lang w:val="ru-RU"/>
               </w:rPr>
-              <w:t>%</w:t>
+              <w:t>500</w:t>
+            </w:r>
+          </w:p>
+        </w:tc>
+        <w:tc>
+          <w:tcPr>
+            <w:tcW w:w="2434" w:type="dxa"/>
+            <w:tcBorders>
+              <w:left w:val="single" w:sz="4" w:space="0" w:color="000000"/>
+              <w:bottom w:val="single" w:sz="4" w:space="0" w:color="000000"/>
+            </w:tcBorders>
+          </w:tcPr>
+          <w:p>
+            <w:pPr>
+              <w:pStyle w:val="TableContents"/>
+              <w:widowControl w:val="false"/>
+              <w:spacing w:before="0" w:after="160"/>
+              <w:jc w:val="left"/>
+              <w:rPr>
+                <w:lang w:val="ru-RU"/>
+              </w:rPr>
+            </w:pPr>
+            <w:r>
+              <w:rPr>
+                <w:rFonts w:ascii="Times" w:hAnsi="Times"/>
+                <w:sz w:val="28"/>
+                <w:szCs w:val="28"/>
+                <w:lang w:val="ru-RU"/>
+              </w:rPr>
+              <w:t>36126</w:t>
+            </w:r>
+          </w:p>
+        </w:tc>
+        <w:tc>
+          <w:tcPr>
+            <w:tcW w:w="2513" w:type="dxa"/>
+            <w:tcBorders>
+              <w:left w:val="single" w:sz="4" w:space="0" w:color="000000"/>
+              <w:bottom w:val="single" w:sz="4" w:space="0" w:color="000000"/>
+            </w:tcBorders>
+          </w:tcPr>
+          <w:p>
+            <w:pPr>
+              <w:pStyle w:val="TableContents"/>
+              <w:widowControl w:val="false"/>
+              <w:spacing w:before="0" w:after="160"/>
+              <w:jc w:val="left"/>
+              <w:rPr>
+                <w:lang w:val="ru-RU"/>
+              </w:rPr>
+            </w:pPr>
+            <w:r>
+              <w:rPr>
+                <w:rFonts w:ascii="Times" w:hAnsi="Times"/>
+                <w:sz w:val="28"/>
+                <w:szCs w:val="28"/>
+                <w:lang w:val="ru-RU"/>
+              </w:rPr>
+              <w:t>7220</w:t>
+            </w:r>
+          </w:p>
+        </w:tc>
+        <w:tc>
+          <w:tcPr>
+            <w:tcW w:w="2524" w:type="dxa"/>
+            <w:tcBorders>
+              <w:left w:val="single" w:sz="4" w:space="0" w:color="000000"/>
+              <w:bottom w:val="single" w:sz="4" w:space="0" w:color="000000"/>
+              <w:right w:val="single" w:sz="4" w:space="0" w:color="000000"/>
+            </w:tcBorders>
+          </w:tcPr>
+          <w:p>
+            <w:pPr>
+              <w:pStyle w:val="TableContents"/>
+              <w:widowControl w:val="false"/>
+              <w:spacing w:before="0" w:after="160"/>
+              <w:jc w:val="left"/>
+              <w:rPr>
+                <w:lang w:val="ru-RU"/>
+              </w:rPr>
+            </w:pPr>
+            <w:r>
+              <w:rPr>
+                <w:rFonts w:ascii="Times" w:hAnsi="Times"/>
+                <w:sz w:val="28"/>
+                <w:szCs w:val="28"/>
+                <w:lang w:val="ru-RU"/>
+              </w:rPr>
+              <w:t>500%</w:t>
             </w:r>
           </w:p>
         </w:tc>
@@ -4494,7 +4756,7 @@
                 <w:szCs w:val="28"/>
                 <w:lang w:val="ru-RU"/>
               </w:rPr>
-              <w:t>100</w:t>
+              <w:t>1000</w:t>
             </w:r>
           </w:p>
         </w:tc>
@@ -4523,7 +4785,7 @@
                 <w:szCs w:val="28"/>
                 <w:lang w:val="ru-RU"/>
               </w:rPr>
-              <w:t>1171</w:t>
+              <w:t>197417</w:t>
             </w:r>
           </w:p>
         </w:tc>
@@ -4552,7 +4814,7 @@
                 <w:szCs w:val="28"/>
                 <w:lang w:val="ru-RU"/>
               </w:rPr>
-              <w:t>292</w:t>
+              <w:t>39734</w:t>
             </w:r>
           </w:p>
         </w:tc>
@@ -4582,274 +4844,7 @@
                 <w:szCs w:val="28"/>
                 <w:lang w:val="ru-RU"/>
               </w:rPr>
-              <w:t>401</w:t>
-            </w:r>
-            <w:r>
-              <w:rPr>
-                <w:rFonts w:ascii="Times" w:hAnsi="Times"/>
-                <w:sz w:val="28"/>
-                <w:szCs w:val="28"/>
-                <w:lang w:val="ru-RU"/>
-              </w:rPr>
-              <w:t>%</w:t>
-            </w:r>
-          </w:p>
-        </w:tc>
-      </w:tr>
-      <w:tr>
-        <w:trPr/>
-        <w:tc>
-          <w:tcPr>
-            <w:tcW w:w="1883" w:type="dxa"/>
-            <w:tcBorders>
-              <w:left w:val="single" w:sz="4" w:space="0" w:color="000000"/>
-              <w:bottom w:val="single" w:sz="4" w:space="0" w:color="000000"/>
-            </w:tcBorders>
-          </w:tcPr>
-          <w:p>
-            <w:pPr>
-              <w:pStyle w:val="TableContents"/>
-              <w:widowControl w:val="false"/>
-              <w:spacing w:before="0" w:after="160"/>
-              <w:jc w:val="left"/>
-              <w:rPr>
-                <w:lang w:val="ru-RU"/>
-              </w:rPr>
-            </w:pPr>
-            <w:r>
-              <w:rPr>
-                <w:rFonts w:ascii="Times" w:hAnsi="Times"/>
-                <w:sz w:val="28"/>
-                <w:szCs w:val="28"/>
-                <w:lang w:val="ru-RU"/>
-              </w:rPr>
-              <w:t>500</w:t>
-            </w:r>
-          </w:p>
-        </w:tc>
-        <w:tc>
-          <w:tcPr>
-            <w:tcW w:w="2434" w:type="dxa"/>
-            <w:tcBorders>
-              <w:left w:val="single" w:sz="4" w:space="0" w:color="000000"/>
-              <w:bottom w:val="single" w:sz="4" w:space="0" w:color="000000"/>
-            </w:tcBorders>
-          </w:tcPr>
-          <w:p>
-            <w:pPr>
-              <w:pStyle w:val="TableContents"/>
-              <w:widowControl w:val="false"/>
-              <w:spacing w:before="0" w:after="160"/>
-              <w:jc w:val="left"/>
-              <w:rPr>
-                <w:lang w:val="ru-RU"/>
-              </w:rPr>
-            </w:pPr>
-            <w:r>
-              <w:rPr>
-                <w:rFonts w:ascii="Times" w:hAnsi="Times"/>
-                <w:sz w:val="28"/>
-                <w:szCs w:val="28"/>
-                <w:lang w:val="ru-RU"/>
-              </w:rPr>
-              <w:t>36126</w:t>
-            </w:r>
-          </w:p>
-        </w:tc>
-        <w:tc>
-          <w:tcPr>
-            <w:tcW w:w="2513" w:type="dxa"/>
-            <w:tcBorders>
-              <w:left w:val="single" w:sz="4" w:space="0" w:color="000000"/>
-              <w:bottom w:val="single" w:sz="4" w:space="0" w:color="000000"/>
-            </w:tcBorders>
-          </w:tcPr>
-          <w:p>
-            <w:pPr>
-              <w:pStyle w:val="TableContents"/>
-              <w:widowControl w:val="false"/>
-              <w:spacing w:before="0" w:after="160"/>
-              <w:jc w:val="left"/>
-              <w:rPr>
-                <w:lang w:val="ru-RU"/>
-              </w:rPr>
-            </w:pPr>
-            <w:r>
-              <w:rPr>
-                <w:rFonts w:ascii="Times" w:hAnsi="Times"/>
-                <w:sz w:val="28"/>
-                <w:szCs w:val="28"/>
-                <w:lang w:val="ru-RU"/>
-              </w:rPr>
-              <w:t>7220</w:t>
-            </w:r>
-          </w:p>
-        </w:tc>
-        <w:tc>
-          <w:tcPr>
-            <w:tcW w:w="2524" w:type="dxa"/>
-            <w:tcBorders>
-              <w:left w:val="single" w:sz="4" w:space="0" w:color="000000"/>
-              <w:bottom w:val="single" w:sz="4" w:space="0" w:color="000000"/>
-              <w:right w:val="single" w:sz="4" w:space="0" w:color="000000"/>
-            </w:tcBorders>
-          </w:tcPr>
-          <w:p>
-            <w:pPr>
-              <w:pStyle w:val="TableContents"/>
-              <w:widowControl w:val="false"/>
-              <w:spacing w:before="0" w:after="160"/>
-              <w:jc w:val="left"/>
-              <w:rPr>
-                <w:lang w:val="ru-RU"/>
-              </w:rPr>
-            </w:pPr>
-            <w:r>
-              <w:rPr>
-                <w:rFonts w:ascii="Times" w:hAnsi="Times"/>
-                <w:sz w:val="28"/>
-                <w:szCs w:val="28"/>
-                <w:lang w:val="ru-RU"/>
-              </w:rPr>
-              <w:t>500</w:t>
-            </w:r>
-            <w:r>
-              <w:rPr>
-                <w:rFonts w:ascii="Times" w:hAnsi="Times"/>
-                <w:sz w:val="28"/>
-                <w:szCs w:val="28"/>
-                <w:lang w:val="ru-RU"/>
-              </w:rPr>
-              <w:t>%</w:t>
-            </w:r>
-          </w:p>
-        </w:tc>
-      </w:tr>
-      <w:tr>
-        <w:trPr/>
-        <w:tc>
-          <w:tcPr>
-            <w:tcW w:w="1883" w:type="dxa"/>
-            <w:tcBorders>
-              <w:left w:val="single" w:sz="4" w:space="0" w:color="000000"/>
-              <w:bottom w:val="single" w:sz="4" w:space="0" w:color="000000"/>
-            </w:tcBorders>
-          </w:tcPr>
-          <w:p>
-            <w:pPr>
-              <w:pStyle w:val="TableContents"/>
-              <w:widowControl w:val="false"/>
-              <w:spacing w:before="0" w:after="160"/>
-              <w:jc w:val="left"/>
-              <w:rPr>
-                <w:lang w:val="ru-RU"/>
-              </w:rPr>
-            </w:pPr>
-            <w:r>
-              <w:rPr>
-                <w:rFonts w:ascii="Times" w:hAnsi="Times"/>
-                <w:sz w:val="28"/>
-                <w:szCs w:val="28"/>
-                <w:lang w:val="ru-RU"/>
-              </w:rPr>
-              <w:t>1000</w:t>
-            </w:r>
-          </w:p>
-        </w:tc>
-        <w:tc>
-          <w:tcPr>
-            <w:tcW w:w="2434" w:type="dxa"/>
-            <w:tcBorders>
-              <w:left w:val="single" w:sz="4" w:space="0" w:color="000000"/>
-              <w:bottom w:val="single" w:sz="4" w:space="0" w:color="000000"/>
-            </w:tcBorders>
-          </w:tcPr>
-          <w:p>
-            <w:pPr>
-              <w:pStyle w:val="TableContents"/>
-              <w:widowControl w:val="false"/>
-              <w:spacing w:before="0" w:after="160"/>
-              <w:jc w:val="left"/>
-              <w:rPr>
-                <w:lang w:val="ru-RU"/>
-              </w:rPr>
-            </w:pPr>
-            <w:r>
-              <w:rPr>
-                <w:rFonts w:ascii="Times" w:hAnsi="Times"/>
-                <w:sz w:val="28"/>
-                <w:szCs w:val="28"/>
-                <w:lang w:val="ru-RU"/>
-              </w:rPr>
-              <w:t>197417</w:t>
-            </w:r>
-          </w:p>
-        </w:tc>
-        <w:tc>
-          <w:tcPr>
-            <w:tcW w:w="2513" w:type="dxa"/>
-            <w:tcBorders>
-              <w:left w:val="single" w:sz="4" w:space="0" w:color="000000"/>
-              <w:bottom w:val="single" w:sz="4" w:space="0" w:color="000000"/>
-            </w:tcBorders>
-          </w:tcPr>
-          <w:p>
-            <w:pPr>
-              <w:pStyle w:val="TableContents"/>
-              <w:widowControl w:val="false"/>
-              <w:spacing w:before="0" w:after="160"/>
-              <w:jc w:val="left"/>
-              <w:rPr>
-                <w:lang w:val="ru-RU"/>
-              </w:rPr>
-            </w:pPr>
-            <w:r>
-              <w:rPr>
-                <w:rFonts w:ascii="Times" w:hAnsi="Times"/>
-                <w:sz w:val="28"/>
-                <w:szCs w:val="28"/>
-                <w:lang w:val="ru-RU"/>
-              </w:rPr>
-              <w:t>39734</w:t>
-            </w:r>
-          </w:p>
-        </w:tc>
-        <w:tc>
-          <w:tcPr>
-            <w:tcW w:w="2524" w:type="dxa"/>
-            <w:tcBorders>
-              <w:left w:val="single" w:sz="4" w:space="0" w:color="000000"/>
-              <w:bottom w:val="single" w:sz="4" w:space="0" w:color="000000"/>
-              <w:right w:val="single" w:sz="4" w:space="0" w:color="000000"/>
-            </w:tcBorders>
-          </w:tcPr>
-          <w:p>
-            <w:pPr>
-              <w:pStyle w:val="TableContents"/>
-              <w:widowControl w:val="false"/>
-              <w:spacing w:before="0" w:after="160"/>
-              <w:jc w:val="left"/>
-              <w:rPr>
-                <w:lang w:val="ru-RU"/>
-              </w:rPr>
-            </w:pPr>
-            <w:r>
-              <w:rPr>
-                <w:rFonts w:ascii="Times" w:hAnsi="Times"/>
-                <w:sz w:val="28"/>
-                <w:szCs w:val="28"/>
-                <w:lang w:val="ru-RU"/>
-              </w:rPr>
-              <w:t>496</w:t>
-            </w:r>
-            <w:r>
-              <w:rPr>
-                <w:rFonts w:ascii="Times" w:hAnsi="Times"/>
-                <w:sz w:val="28"/>
-                <w:szCs w:val="28"/>
-                <w:lang w:val="ru-RU"/>
-              </w:rPr>
-              <w:t>%</w:t>
+              <w:t>496%</w:t>
             </w:r>
           </w:p>
         </w:tc>
@@ -4971,16 +4966,7 @@
                 <w:szCs w:val="28"/>
                 <w:lang w:val="ru-RU"/>
               </w:rPr>
-              <w:t>479</w:t>
-            </w:r>
-            <w:r>
-              <w:rPr>
-                <w:rFonts w:ascii="Times" w:hAnsi="Times"/>
-                <w:sz w:val="28"/>
-                <w:szCs w:val="28"/>
-                <w:lang w:val="ru-RU"/>
-              </w:rPr>
-              <w:t>%</w:t>
+              <w:t>479%</w:t>
             </w:r>
           </w:p>
         </w:tc>
@@ -5405,8 +5391,31 @@
                 <w:szCs w:val="28"/>
                 <w:lang w:val="ru-RU"/>
               </w:rPr>
-              <w:t>100</w:t>
-            </w:r>
+              <w:t>100%</w:t>
+            </w:r>
+          </w:p>
+        </w:tc>
+      </w:tr>
+      <w:tr>
+        <w:trPr/>
+        <w:tc>
+          <w:tcPr>
+            <w:tcW w:w="1883" w:type="dxa"/>
+            <w:tcBorders>
+              <w:left w:val="single" w:sz="4" w:space="0" w:color="000000"/>
+              <w:bottom w:val="single" w:sz="4" w:space="0" w:color="000000"/>
+            </w:tcBorders>
+          </w:tcPr>
+          <w:p>
+            <w:pPr>
+              <w:pStyle w:val="TableContents"/>
+              <w:widowControl w:val="false"/>
+              <w:spacing w:before="0" w:after="160"/>
+              <w:jc w:val="left"/>
+              <w:rPr>
+                <w:lang w:val="ru-RU"/>
+              </w:rPr>
+            </w:pPr>
             <w:r>
               <w:rPr>
                 <w:rFonts w:ascii="Times" w:hAnsi="Times"/>
@@ -5414,7 +5423,95 @@
                 <w:szCs w:val="28"/>
                 <w:lang w:val="ru-RU"/>
               </w:rPr>
-              <w:t>%</w:t>
+              <w:t>100</w:t>
+            </w:r>
+          </w:p>
+        </w:tc>
+        <w:tc>
+          <w:tcPr>
+            <w:tcW w:w="2434" w:type="dxa"/>
+            <w:tcBorders>
+              <w:left w:val="single" w:sz="4" w:space="0" w:color="000000"/>
+              <w:bottom w:val="single" w:sz="4" w:space="0" w:color="000000"/>
+            </w:tcBorders>
+          </w:tcPr>
+          <w:p>
+            <w:pPr>
+              <w:pStyle w:val="TableContents"/>
+              <w:widowControl w:val="false"/>
+              <w:spacing w:before="0" w:after="160"/>
+              <w:jc w:val="left"/>
+              <w:rPr>
+                <w:lang w:val="ru-RU"/>
+              </w:rPr>
+            </w:pPr>
+            <w:r>
+              <w:rPr>
+                <w:rFonts w:ascii="Times" w:hAnsi="Times"/>
+                <w:sz w:val="28"/>
+                <w:szCs w:val="28"/>
+                <w:lang w:val="ru-RU"/>
+              </w:rPr>
+              <w:t>5</w:t>
+            </w:r>
+          </w:p>
+        </w:tc>
+        <w:tc>
+          <w:tcPr>
+            <w:tcW w:w="2513" w:type="dxa"/>
+            <w:tcBorders>
+              <w:left w:val="single" w:sz="4" w:space="0" w:color="000000"/>
+              <w:bottom w:val="single" w:sz="4" w:space="0" w:color="000000"/>
+            </w:tcBorders>
+          </w:tcPr>
+          <w:p>
+            <w:pPr>
+              <w:pStyle w:val="TableContents"/>
+              <w:widowControl w:val="false"/>
+              <w:spacing w:before="0" w:after="160"/>
+              <w:jc w:val="left"/>
+              <w:rPr>
+                <w:lang w:val="ru-RU"/>
+              </w:rPr>
+            </w:pPr>
+            <w:r>
+              <w:rPr>
+                <w:rFonts w:ascii="Times" w:hAnsi="Times"/>
+                <w:sz w:val="28"/>
+                <w:szCs w:val="28"/>
+                <w:lang w:val="ru-RU"/>
+              </w:rPr>
+              <w:t>5</w:t>
+            </w:r>
+          </w:p>
+        </w:tc>
+        <w:tc>
+          <w:tcPr>
+            <w:tcW w:w="2524" w:type="dxa"/>
+            <w:tcBorders>
+              <w:left w:val="single" w:sz="4" w:space="0" w:color="000000"/>
+              <w:bottom w:val="single" w:sz="4" w:space="0" w:color="000000"/>
+              <w:right w:val="single" w:sz="4" w:space="0" w:color="000000"/>
+            </w:tcBorders>
+          </w:tcPr>
+          <w:p>
+            <w:pPr>
+              <w:pStyle w:val="TableContents"/>
+              <w:widowControl w:val="false"/>
+              <w:spacing w:before="0" w:after="160"/>
+              <w:jc w:val="left"/>
+              <w:rPr>
+                <w:lang w:val="ru-RU"/>
+              </w:rPr>
+            </w:pPr>
+            <w:r>
+              <w:rPr>
+                <w:rFonts w:ascii="Times" w:hAnsi="Times"/>
+                <w:sz w:val="28"/>
+                <w:szCs w:val="28"/>
+                <w:lang w:val="ru-RU"/>
+              </w:rPr>
+              <w:t>100%</w:t>
             </w:r>
           </w:p>
         </w:tc>
@@ -5446,7 +5543,7 @@
                 <w:szCs w:val="28"/>
                 <w:lang w:val="ru-RU"/>
               </w:rPr>
-              <w:t>100</w:t>
+              <w:t>500</w:t>
             </w:r>
           </w:p>
         </w:tc>
@@ -5475,7 +5572,7 @@
                 <w:szCs w:val="28"/>
                 <w:lang w:val="ru-RU"/>
               </w:rPr>
-              <w:t>5</w:t>
+              <w:t>50</w:t>
             </w:r>
           </w:p>
         </w:tc>
@@ -5504,7 +5601,7 @@
                 <w:szCs w:val="28"/>
                 <w:lang w:val="ru-RU"/>
               </w:rPr>
-              <w:t>5</w:t>
+              <w:t>47</w:t>
             </w:r>
           </w:p>
         </w:tc>
@@ -5534,8 +5631,31 @@
                 <w:szCs w:val="28"/>
                 <w:lang w:val="ru-RU"/>
               </w:rPr>
-              <w:t>100</w:t>
-            </w:r>
+              <w:t>106%</w:t>
+            </w:r>
+          </w:p>
+        </w:tc>
+      </w:tr>
+      <w:tr>
+        <w:trPr/>
+        <w:tc>
+          <w:tcPr>
+            <w:tcW w:w="1883" w:type="dxa"/>
+            <w:tcBorders>
+              <w:left w:val="single" w:sz="4" w:space="0" w:color="000000"/>
+              <w:bottom w:val="single" w:sz="4" w:space="0" w:color="000000"/>
+            </w:tcBorders>
+          </w:tcPr>
+          <w:p>
+            <w:pPr>
+              <w:pStyle w:val="TableContents"/>
+              <w:widowControl w:val="false"/>
+              <w:spacing w:before="0" w:after="160"/>
+              <w:jc w:val="left"/>
+              <w:rPr>
+                <w:lang w:val="ru-RU"/>
+              </w:rPr>
+            </w:pPr>
             <w:r>
               <w:rPr>
                 <w:rFonts w:ascii="Times" w:hAnsi="Times"/>
@@ -5543,16 +5663,13 @@
                 <w:szCs w:val="28"/>
                 <w:lang w:val="ru-RU"/>
               </w:rPr>
-              <w:t>%</w:t>
-            </w:r>
-          </w:p>
-        </w:tc>
-      </w:tr>
-      <w:tr>
-        <w:trPr/>
-        <w:tc>
-          <w:tcPr>
-            <w:tcW w:w="1883" w:type="dxa"/>
+              <w:t>1000</w:t>
+            </w:r>
+          </w:p>
+        </w:tc>
+        <w:tc>
+          <w:tcPr>
+            <w:tcW w:w="2434" w:type="dxa"/>
             <w:tcBorders>
               <w:left w:val="single" w:sz="4" w:space="0" w:color="000000"/>
               <w:bottom w:val="single" w:sz="4" w:space="0" w:color="000000"/>
@@ -5575,13 +5692,13 @@
                 <w:szCs w:val="28"/>
                 <w:lang w:val="ru-RU"/>
               </w:rPr>
-              <w:t>500</w:t>
-            </w:r>
-          </w:p>
-        </w:tc>
-        <w:tc>
-          <w:tcPr>
-            <w:tcW w:w="2434" w:type="dxa"/>
+              <w:t>115</w:t>
+            </w:r>
+          </w:p>
+        </w:tc>
+        <w:tc>
+          <w:tcPr>
+            <w:tcW w:w="2513" w:type="dxa"/>
             <w:tcBorders>
               <w:left w:val="single" w:sz="4" w:space="0" w:color="000000"/>
               <w:bottom w:val="single" w:sz="4" w:space="0" w:color="000000"/>
@@ -5604,16 +5721,17 @@
                 <w:szCs w:val="28"/>
                 <w:lang w:val="ru-RU"/>
               </w:rPr>
-              <w:t>50</w:t>
-            </w:r>
-          </w:p>
-        </w:tc>
-        <w:tc>
-          <w:tcPr>
-            <w:tcW w:w="2513" w:type="dxa"/>
+              <w:t>107</w:t>
+            </w:r>
+          </w:p>
+        </w:tc>
+        <w:tc>
+          <w:tcPr>
+            <w:tcW w:w="2524" w:type="dxa"/>
             <w:tcBorders>
               <w:left w:val="single" w:sz="4" w:space="0" w:color="000000"/>
               <w:bottom w:val="single" w:sz="4" w:space="0" w:color="000000"/>
+              <w:right w:val="single" w:sz="4" w:space="0" w:color="000000"/>
             </w:tcBorders>
           </w:tcPr>
           <w:p>
@@ -5633,175 +5751,7 @@
                 <w:szCs w:val="28"/>
                 <w:lang w:val="ru-RU"/>
               </w:rPr>
-              <w:t>47</w:t>
-            </w:r>
-          </w:p>
-        </w:tc>
-        <w:tc>
-          <w:tcPr>
-            <w:tcW w:w="2524" w:type="dxa"/>
-            <w:tcBorders>
-              <w:left w:val="single" w:sz="4" w:space="0" w:color="000000"/>
-              <w:bottom w:val="single" w:sz="4" w:space="0" w:color="000000"/>
-              <w:right w:val="single" w:sz="4" w:space="0" w:color="000000"/>
-            </w:tcBorders>
-          </w:tcPr>
-          <w:p>
-            <w:pPr>
-              <w:pStyle w:val="TableContents"/>
-              <w:widowControl w:val="false"/>
-              <w:spacing w:before="0" w:after="160"/>
-              <w:jc w:val="left"/>
-              <w:rPr>
-                <w:lang w:val="ru-RU"/>
-              </w:rPr>
-            </w:pPr>
-            <w:r>
-              <w:rPr>
-                <w:rFonts w:ascii="Times" w:hAnsi="Times"/>
-                <w:sz w:val="28"/>
-                <w:szCs w:val="28"/>
-                <w:lang w:val="ru-RU"/>
-              </w:rPr>
-              <w:t>106</w:t>
-            </w:r>
-            <w:r>
-              <w:rPr>
-                <w:rFonts w:ascii="Times" w:hAnsi="Times"/>
-                <w:sz w:val="28"/>
-                <w:szCs w:val="28"/>
-                <w:lang w:val="ru-RU"/>
-              </w:rPr>
-              <w:t>%</w:t>
-            </w:r>
-          </w:p>
-        </w:tc>
-      </w:tr>
-      <w:tr>
-        <w:trPr/>
-        <w:tc>
-          <w:tcPr>
-            <w:tcW w:w="1883" w:type="dxa"/>
-            <w:tcBorders>
-              <w:left w:val="single" w:sz="4" w:space="0" w:color="000000"/>
-              <w:bottom w:val="single" w:sz="4" w:space="0" w:color="000000"/>
-            </w:tcBorders>
-          </w:tcPr>
-          <w:p>
-            <w:pPr>
-              <w:pStyle w:val="TableContents"/>
-              <w:widowControl w:val="false"/>
-              <w:spacing w:before="0" w:after="160"/>
-              <w:jc w:val="left"/>
-              <w:rPr>
-                <w:lang w:val="ru-RU"/>
-              </w:rPr>
-            </w:pPr>
-            <w:r>
-              <w:rPr>
-                <w:rFonts w:ascii="Times" w:hAnsi="Times"/>
-                <w:sz w:val="28"/>
-                <w:szCs w:val="28"/>
-                <w:lang w:val="ru-RU"/>
-              </w:rPr>
-              <w:t>1000</w:t>
-            </w:r>
-          </w:p>
-        </w:tc>
-        <w:tc>
-          <w:tcPr>
-            <w:tcW w:w="2434" w:type="dxa"/>
-            <w:tcBorders>
-              <w:left w:val="single" w:sz="4" w:space="0" w:color="000000"/>
-              <w:bottom w:val="single" w:sz="4" w:space="0" w:color="000000"/>
-            </w:tcBorders>
-          </w:tcPr>
-          <w:p>
-            <w:pPr>
-              <w:pStyle w:val="TableContents"/>
-              <w:widowControl w:val="false"/>
-              <w:spacing w:before="0" w:after="160"/>
-              <w:jc w:val="left"/>
-              <w:rPr>
-                <w:lang w:val="ru-RU"/>
-              </w:rPr>
-            </w:pPr>
-            <w:r>
-              <w:rPr>
-                <w:rFonts w:ascii="Times" w:hAnsi="Times"/>
-                <w:sz w:val="28"/>
-                <w:szCs w:val="28"/>
-                <w:lang w:val="ru-RU"/>
-              </w:rPr>
-              <w:t>115</w:t>
-            </w:r>
-          </w:p>
-        </w:tc>
-        <w:tc>
-          <w:tcPr>
-            <w:tcW w:w="2513" w:type="dxa"/>
-            <w:tcBorders>
-              <w:left w:val="single" w:sz="4" w:space="0" w:color="000000"/>
-              <w:bottom w:val="single" w:sz="4" w:space="0" w:color="000000"/>
-            </w:tcBorders>
-          </w:tcPr>
-          <w:p>
-            <w:pPr>
-              <w:pStyle w:val="TableContents"/>
-              <w:widowControl w:val="false"/>
-              <w:spacing w:before="0" w:after="160"/>
-              <w:jc w:val="left"/>
-              <w:rPr>
-                <w:lang w:val="ru-RU"/>
-              </w:rPr>
-            </w:pPr>
-            <w:r>
-              <w:rPr>
-                <w:rFonts w:ascii="Times" w:hAnsi="Times"/>
-                <w:sz w:val="28"/>
-                <w:szCs w:val="28"/>
-                <w:lang w:val="ru-RU"/>
-              </w:rPr>
-              <w:t>107</w:t>
-            </w:r>
-          </w:p>
-        </w:tc>
-        <w:tc>
-          <w:tcPr>
-            <w:tcW w:w="2524" w:type="dxa"/>
-            <w:tcBorders>
-              <w:left w:val="single" w:sz="4" w:space="0" w:color="000000"/>
-              <w:bottom w:val="single" w:sz="4" w:space="0" w:color="000000"/>
-              <w:right w:val="single" w:sz="4" w:space="0" w:color="000000"/>
-            </w:tcBorders>
-          </w:tcPr>
-          <w:p>
-            <w:pPr>
-              <w:pStyle w:val="TableContents"/>
-              <w:widowControl w:val="false"/>
-              <w:spacing w:before="0" w:after="160"/>
-              <w:jc w:val="left"/>
-              <w:rPr>
-                <w:lang w:val="ru-RU"/>
-              </w:rPr>
-            </w:pPr>
-            <w:r>
-              <w:rPr>
-                <w:rFonts w:ascii="Times" w:hAnsi="Times"/>
-                <w:sz w:val="28"/>
-                <w:szCs w:val="28"/>
-                <w:lang w:val="ru-RU"/>
-              </w:rPr>
-              <w:t>107</w:t>
-            </w:r>
-            <w:r>
-              <w:rPr>
-                <w:rFonts w:ascii="Times" w:hAnsi="Times"/>
-                <w:sz w:val="28"/>
-                <w:szCs w:val="28"/>
-                <w:lang w:val="ru-RU"/>
-              </w:rPr>
-              <w:t>%</w:t>
+              <w:t>107%</w:t>
             </w:r>
           </w:p>
         </w:tc>
@@ -5923,16 +5873,7 @@
                 <w:szCs w:val="28"/>
                 <w:lang w:val="ru-RU"/>
               </w:rPr>
-              <w:t>117</w:t>
-            </w:r>
-            <w:r>
-              <w:rPr>
-                <w:rFonts w:ascii="Times" w:hAnsi="Times"/>
-                <w:sz w:val="28"/>
-                <w:szCs w:val="28"/>
-                <w:lang w:val="ru-RU"/>
-              </w:rPr>
-              <w:t>%</w:t>
+              <w:t>117%</w:t>
             </w:r>
           </w:p>
         </w:tc>
@@ -7081,6 +7022,110 @@
           <w:lang w:val="ru-RU" w:eastAsia="zxx" w:bidi="zxx"/>
         </w:rPr>
         <w:t>Использование массива ключей, состоящих из небольшого количества полей, ускоряет сортировку таблицы с большим количеством полей за счёт использования дополнительной памяти. Особенно заметен выигрыш в скорости при использовании алгоритма с квадратичной сложностью по времени.</w:t>
+      </w:r>
+    </w:p>
+    <w:p>
+      <w:pPr>
+        <w:pStyle w:val="Normal"/>
+        <w:widowControl/>
+        <w:suppressAutoHyphens w:val="true"/>
+        <w:bidi w:val="0"/>
+        <w:spacing w:lineRule="auto" w:line="252" w:before="0" w:after="160"/>
+        <w:ind w:left="0" w:right="0" w:firstLine="360"/>
+        <w:jc w:val="left"/>
+        <w:rPr>
+          <w:rFonts w:ascii="Times" w:hAnsi="Times"/>
+          <w:sz w:val="28"/>
+          <w:szCs w:val="28"/>
+          <w:lang w:val="ru-RU" w:eastAsia="zxx" w:bidi="zxx"/>
+        </w:rPr>
+      </w:pPr>
+      <w:r>
+        <w:rPr>
+          <w:rFonts w:ascii="Times" w:hAnsi="Times"/>
+          <w:sz w:val="28"/>
+          <w:szCs w:val="28"/>
+          <w:lang w:val="ru-RU" w:eastAsia="zxx" w:bidi="zxx"/>
+        </w:rPr>
+        <w:t xml:space="preserve">Оценка эффективности на основе 100 итераций сортировки 5000 записей: </w:t>
+      </w:r>
+    </w:p>
+    <w:p>
+      <w:pPr>
+        <w:pStyle w:val="Normal"/>
+        <w:widowControl/>
+        <w:suppressAutoHyphens w:val="true"/>
+        <w:bidi w:val="0"/>
+        <w:spacing w:lineRule="auto" w:line="252" w:before="0" w:after="160"/>
+        <w:ind w:left="0" w:right="0" w:firstLine="360"/>
+        <w:jc w:val="left"/>
+        <w:rPr>
+          <w:rFonts w:ascii="Times" w:hAnsi="Times"/>
+          <w:sz w:val="28"/>
+          <w:szCs w:val="28"/>
+          <w:lang w:val="ru-RU" w:eastAsia="zxx" w:bidi="zxx"/>
+        </w:rPr>
+      </w:pPr>
+      <w:r>
+        <w:rPr>
+          <w:rFonts w:ascii="Times" w:hAnsi="Times"/>
+          <w:sz w:val="28"/>
+          <w:szCs w:val="28"/>
+          <w:lang w:val="ru-RU" w:eastAsia="zxx" w:bidi="zxx"/>
+        </w:rPr>
+        <w:t>Не используя массив ключей, сортировка пузырьком заняла 4843972 микросекунд, быстрая сортировка — 750 микросекунд, то есть при выборе оптимального алгоритма, время работы сокращается в 6458 раз.</w:t>
+      </w:r>
+    </w:p>
+    <w:p>
+      <w:pPr>
+        <w:pStyle w:val="Normal"/>
+        <w:widowControl/>
+        <w:suppressAutoHyphens w:val="true"/>
+        <w:bidi w:val="0"/>
+        <w:spacing w:lineRule="auto" w:line="252" w:before="0" w:after="160"/>
+        <w:ind w:left="0" w:right="0" w:firstLine="360"/>
+        <w:jc w:val="left"/>
+        <w:rPr>
+          <w:rFonts w:ascii="Times" w:hAnsi="Times"/>
+          <w:sz w:val="28"/>
+          <w:szCs w:val="28"/>
+          <w:lang w:val="ru-RU" w:eastAsia="zxx" w:bidi="zxx"/>
+        </w:rPr>
+      </w:pPr>
+      <w:r>
+        <w:rPr>
+          <w:rFonts w:ascii="Times" w:hAnsi="Times"/>
+          <w:sz w:val="28"/>
+          <w:szCs w:val="28"/>
+          <w:lang w:val="ru-RU" w:eastAsia="zxx" w:bidi="zxx"/>
+        </w:rPr>
+        <w:t>При использовании массива ключей, который занял дополнительные 19% памяти, время сортировки пузырьком сократилось до 1010241 микросекунд, то есть выигрыш во времени равен 379%, а время быстрой сортировки уменьшилось до 639 микросекунд, и для неё выигрыш во времени, соответственно, составил 17%.</w:t>
+      </w:r>
+    </w:p>
+    <w:p>
+      <w:pPr>
+        <w:pStyle w:val="Normal"/>
+        <w:widowControl/>
+        <w:suppressAutoHyphens w:val="true"/>
+        <w:bidi w:val="0"/>
+        <w:spacing w:lineRule="auto" w:line="252" w:before="0" w:after="160"/>
+        <w:ind w:left="0" w:right="0" w:firstLine="360"/>
+        <w:jc w:val="left"/>
+        <w:rPr>
+          <w:rFonts w:ascii="Times" w:hAnsi="Times"/>
+          <w:sz w:val="28"/>
+          <w:szCs w:val="28"/>
+          <w:lang w:val="ru-RU" w:eastAsia="zxx" w:bidi="zxx"/>
+        </w:rPr>
+      </w:pPr>
+      <w:r>
+        <w:rPr>
+          <w:rFonts w:ascii="Times" w:hAnsi="Times"/>
+          <w:sz w:val="28"/>
+          <w:szCs w:val="28"/>
+          <w:lang w:val="ru-RU" w:eastAsia="zxx" w:bidi="zxx"/>
+        </w:rPr>
+        <w:t>После выбора оптимального алгоритма сортировки и использования дополнительного массив ключей, скорость работы уменьшилась до 7580 раз.</w:t>
       </w:r>
       <w:r>
         <w:br w:type="page"/>
@@ -8573,6 +8618,23 @@
       <w:szCs w:val="22"/>
       <w:lang w:val="en-US" w:eastAsia="en-US" w:bidi="ar-SA"/>
       <w14:ligatures w14:val="none"/>
+    </w:rPr>
+  </w:style>
+  <w:style w:type="paragraph" w:styleId="Heading5">
+    <w:name w:val="Heading 5"/>
+    <w:basedOn w:val="Heading"/>
+    <w:next w:val="TextBody"/>
+    <w:qFormat/>
+    <w:pPr>
+      <w:spacing w:before="120" w:after="60"/>
+      <w:outlineLvl w:val="4"/>
+    </w:pPr>
+    <w:rPr>
+      <w:rFonts w:ascii="Liberation Serif" w:hAnsi="Liberation Serif" w:eastAsia="DejaVu Sans" w:cs="DejaVu Sans"/>
+      <w:b/>
+      <w:bCs/>
+      <w:sz w:val="20"/>
+      <w:szCs w:val="20"/>
     </w:rPr>
   </w:style>
   <w:style w:type="character" w:styleId="DefaultParagraphFont" w:default="1">

</xml_diff>